<commit_message>
Move write-up into docs
</commit_message>
<xml_diff>
--- a/docs/vlm-benchmark-writeup.docx
+++ b/docs/vlm-benchmark-writeup.docx
@@ -38,7 +38,13 @@
         <w:rPr>
           <w:rFonts w:ascii="Times New Roman" w:hAnsi="Times New Roman"/>
         </w:rPr>
-        <w:t>February 25, 2020</w:t>
+        <w:t>March 7</w:t>
+      </w:r>
+      <w:r>
+        <w:rPr>
+          <w:rFonts w:ascii="Times New Roman" w:hAnsi="Times New Roman"/>
+        </w:rPr>
+        <w:t>, 2020</w:t>
       </w:r>
     </w:p>
     <w:p>
@@ -61,6 +67,12 @@
         </w:rPr>
         <w:t>Vector List Map Benchmark Writeup</w:t>
       </w:r>
+      <w:r>
+        <w:rPr>
+          <w:rFonts w:ascii="Times New Roman" w:hAnsi="Times New Roman"/>
+        </w:rPr>
+        <w:t xml:space="preserve"> (with -O2)</w:t>
+      </w:r>
     </w:p>
     <w:p>
       <w:pPr>
@@ -69,16 +81,89 @@
           <w:rFonts w:ascii="Times New Roman" w:hAnsi="Times New Roman"/>
         </w:rPr>
       </w:pPr>
+    </w:p>
+    <w:p>
+      <w:pPr>
+        <w:rPr>
+          <w:rFonts w:ascii="Times New Roman" w:hAnsi="Times New Roman"/>
+        </w:rPr>
+      </w:pPr>
+      <w:r>
+        <w:rPr>
+          <w:rFonts w:ascii="Times New Roman" w:hAnsi="Times New Roman"/>
+        </w:rPr>
+        <w:tab/>
+        <w:t>This is the</w:t>
+      </w:r>
+      <w:bookmarkStart w:id="0" w:name="_GoBack"/>
+      <w:bookmarkEnd w:id="0"/>
+      <w:r>
+        <w:rPr>
+          <w:rFonts w:ascii="Times New Roman" w:hAnsi="Times New Roman"/>
+        </w:rPr>
+        <w:t xml:space="preserve"> updated write-up using -O2 flag. Turns out there truly is about 25 times difference for vector. Nonetheless, the</w:t>
+      </w:r>
+      <w:r>
+        <w:rPr>
+          <w:rFonts w:ascii="Times New Roman" w:hAnsi="Times New Roman"/>
+        </w:rPr>
+        <w:t xml:space="preserve"> general</w:t>
+      </w:r>
+      <w:r>
+        <w:rPr>
+          <w:rFonts w:ascii="Times New Roman" w:hAnsi="Times New Roman"/>
+        </w:rPr>
+        <w:t xml:space="preserve"> trend is still the same as before, just exaggerated more.</w:t>
+      </w:r>
+      <w:r>
+        <w:rPr>
+          <w:rFonts w:ascii="Times New Roman" w:hAnsi="Times New Roman"/>
+        </w:rPr>
+        <w:t xml:space="preserve"> I actually found the comparison between -O0 and -O2 interesting in-and-of-itself. I am attaching figures of the previous unoptimized benchmark </w:t>
+      </w:r>
+      <w:r>
+        <w:rPr>
+          <w:rFonts w:ascii="Times New Roman" w:hAnsi="Times New Roman"/>
+        </w:rPr>
+        <w:t xml:space="preserve">results </w:t>
+      </w:r>
+      <w:r>
+        <w:rPr>
+          <w:rFonts w:ascii="Times New Roman" w:hAnsi="Times New Roman"/>
+        </w:rPr>
+        <w:t>along with</w:t>
+      </w:r>
+      <w:r>
+        <w:rPr>
+          <w:rFonts w:ascii="Times New Roman" w:hAnsi="Times New Roman"/>
+        </w:rPr>
+        <w:t xml:space="preserve"> the optimized ones.</w:t>
+      </w:r>
+    </w:p>
+    <w:p>
+      <w:pPr>
+        <w:rPr>
+          <w:rFonts w:ascii="Times New Roman" w:hAnsi="Times New Roman"/>
+        </w:rPr>
+      </w:pPr>
+    </w:p>
+    <w:p>
+      <w:pPr>
+        <w:jc w:val="center"/>
+        <w:rPr>
+          <w:rFonts w:ascii="Times New Roman" w:hAnsi="Times New Roman"/>
+        </w:rPr>
+      </w:pPr>
       <w:r>
         <w:rPr>
           <w:rFonts w:ascii="Times New Roman" w:hAnsi="Times New Roman"/>
           <w:noProof/>
         </w:rPr>
         <w:drawing>
-          <wp:inline distT="0" distB="0" distL="0" distR="0">
-            <wp:extent cx="4251278" cy="3193000"/>
-            <wp:effectExtent l="0" t="0" r="3810" b="0"/>
-            <wp:docPr id="1" name="Picture 1"/>
+          <wp:inline distT="0" distB="0" distL="0" distR="0" wp14:anchorId="3A15928B" wp14:editId="4708DE59">
+            <wp:extent cx="5943600" cy="4464050"/>
+            <wp:effectExtent l="0" t="0" r="0" b="6350"/>
+            <wp:docPr id="6" name="Picture 6"/>
             <wp:cNvGraphicFramePr>
               <a:graphicFrameLocks xmlns:a="http://schemas.openxmlformats.org/drawingml/2006/main" noChangeAspect="1"/>
             </wp:cNvGraphicFramePr>
@@ -86,7 +171,7 @@
               <a:graphicData uri="http://schemas.openxmlformats.org/drawingml/2006/picture">
                 <pic:pic xmlns:pic="http://schemas.openxmlformats.org/drawingml/2006/picture">
                   <pic:nvPicPr>
-                    <pic:cNvPr id="1" name="vlm-benchmark.png"/>
+                    <pic:cNvPr id="6" name="vlm-benchmark.png"/>
                     <pic:cNvPicPr/>
                   </pic:nvPicPr>
                   <pic:blipFill>
@@ -104,7 +189,7 @@
                   <pic:spPr>
                     <a:xfrm>
                       <a:off x="0" y="0"/>
-                      <a:ext cx="4254585" cy="3195484"/>
+                      <a:ext cx="5943600" cy="4464050"/>
                     </a:xfrm>
                     <a:prstGeom prst="rect">
                       <a:avLst/>
@@ -119,68 +204,6 @@
     </w:p>
     <w:p>
       <w:pPr>
-        <w:rPr>
-          <w:rFonts w:ascii="Times New Roman" w:hAnsi="Times New Roman"/>
-        </w:rPr>
-      </w:pPr>
-      <w:r>
-        <w:rPr>
-          <w:rFonts w:ascii="Times New Roman" w:hAnsi="Times New Roman"/>
-        </w:rPr>
-        <w:tab/>
-        <w:t>The above figure shows the first benchmark results for vector, list, and map. The graph is in log-scale (base 10). The number of elements ranged from [10, 50, 100, 500, 1000, 5000, 10000, 50000, 100000, 200000]. The result shows that vector actually performs the worst when the number of elements is relatively low (10, 50, 100). This is because vector resizes more frequently and every resize allocates a new chunk of memory that will lead to cache misses.</w:t>
-      </w:r>
-      <w:r>
-        <w:rPr>
-          <w:rFonts w:ascii="Times New Roman" w:hAnsi="Times New Roman"/>
-        </w:rPr>
-        <w:t xml:space="preserve"> Furthermore, inserting into vector causes shifting of the elements that requires copying. List is relatively cheap in terms of allocating memory and inserting (</w:t>
-      </w:r>
-      <w:proofErr w:type="gramStart"/>
-      <w:r>
-        <w:rPr>
-          <w:rFonts w:ascii="Times New Roman" w:hAnsi="Times New Roman"/>
-        </w:rPr>
-        <w:t>O(</w:t>
-      </w:r>
-      <w:proofErr w:type="gramEnd"/>
-      <w:r>
-        <w:rPr>
-          <w:rFonts w:ascii="Times New Roman" w:hAnsi="Times New Roman"/>
-        </w:rPr>
-        <w:t>1)). The pointer indirection is too few to cause any overhead in this case. Map takes a little more time because of the log(N) reordering that happens with lots of cache misses.</w:t>
-      </w:r>
-    </w:p>
-    <w:p>
-      <w:pPr>
-        <w:rPr>
-          <w:rFonts w:ascii="Times New Roman" w:hAnsi="Times New Roman"/>
-        </w:rPr>
-      </w:pPr>
-      <w:r>
-        <w:rPr>
-          <w:rFonts w:ascii="Times New Roman" w:hAnsi="Times New Roman"/>
-        </w:rPr>
-        <w:tab/>
-        <w:t>Between 3 and 7 (100 – 10000), map seems to perform best. This is because log(N) has better asymptotic performance and there is enough cache misses that list’s O(N) algorithm is clearly slower. Vector starts to perform better because the cache hits that come from its contiguous structure starts to shine when there are a lot more cache misses for list and map. It still can’t beat map because of all the copying.</w:t>
-      </w:r>
-    </w:p>
-    <w:p>
-      <w:pPr>
-        <w:rPr>
-          <w:rFonts w:ascii="Times New Roman" w:hAnsi="Times New Roman"/>
-        </w:rPr>
-      </w:pPr>
-      <w:r>
-        <w:rPr>
-          <w:rFonts w:ascii="Times New Roman" w:hAnsi="Times New Roman"/>
-        </w:rPr>
-        <w:tab/>
-        <w:t>The largest sized trials show that vector greatly outperforms list and map. This is because cache hits constantly help with vector’s performance while cache misses constantly take a toll on list and map with pointer indirection.</w:t>
-      </w:r>
-    </w:p>
-    <w:p>
-      <w:pPr>
         <w:jc w:val="center"/>
         <w:rPr>
           <w:rFonts w:ascii="Times New Roman" w:hAnsi="Times New Roman"/>
@@ -193,10 +216,10 @@
         </w:rPr>
         <w:lastRenderedPageBreak/>
         <w:drawing>
-          <wp:inline distT="0" distB="0" distL="0" distR="0">
-            <wp:extent cx="4258101" cy="3269778"/>
+          <wp:inline distT="0" distB="0" distL="0" distR="0" wp14:anchorId="2E55F365" wp14:editId="0B9C9904">
+            <wp:extent cx="5943600" cy="3966210"/>
             <wp:effectExtent l="0" t="0" r="0" b="0"/>
-            <wp:docPr id="2" name="Picture 2"/>
+            <wp:docPr id="7" name="Picture 7"/>
             <wp:cNvGraphicFramePr>
               <a:graphicFrameLocks xmlns:a="http://schemas.openxmlformats.org/drawingml/2006/main" noChangeAspect="1"/>
             </wp:cNvGraphicFramePr>
@@ -204,7 +227,7 @@
               <a:graphicData uri="http://schemas.openxmlformats.org/drawingml/2006/picture">
                 <pic:pic xmlns:pic="http://schemas.openxmlformats.org/drawingml/2006/picture">
                   <pic:nvPicPr>
-                    <pic:cNvPr id="2" name="vlm-benchmark-large-struct.png"/>
+                    <pic:cNvPr id="7" name="vlm-benchmark-o2.png"/>
                     <pic:cNvPicPr/>
                   </pic:nvPicPr>
                   <pic:blipFill>
@@ -222,7 +245,7 @@
                   <pic:spPr>
                     <a:xfrm>
                       <a:off x="0" y="0"/>
-                      <a:ext cx="4259790" cy="3271075"/>
+                      <a:ext cx="5943600" cy="3966210"/>
                     </a:xfrm>
                     <a:prstGeom prst="rect">
                       <a:avLst/>
@@ -237,6 +260,667 @@
     </w:p>
     <w:p>
       <w:pPr>
+        <w:rPr>
+          <w:rFonts w:ascii="Times New Roman" w:hAnsi="Times New Roman"/>
+        </w:rPr>
+      </w:pPr>
+      <w:r>
+        <w:rPr>
+          <w:rFonts w:ascii="Times New Roman" w:hAnsi="Times New Roman"/>
+        </w:rPr>
+        <w:tab/>
+        <w:t>The above figure</w:t>
+      </w:r>
+      <w:r>
+        <w:rPr>
+          <w:rFonts w:ascii="Times New Roman" w:hAnsi="Times New Roman"/>
+        </w:rPr>
+        <w:t>s</w:t>
+      </w:r>
+      <w:r>
+        <w:rPr>
+          <w:rFonts w:ascii="Times New Roman" w:hAnsi="Times New Roman"/>
+        </w:rPr>
+        <w:t xml:space="preserve"> show the first benchmark results for vector, list, and map</w:t>
+      </w:r>
+      <w:r>
+        <w:rPr>
+          <w:rFonts w:ascii="Times New Roman" w:hAnsi="Times New Roman"/>
+        </w:rPr>
+        <w:t xml:space="preserve"> without and with optimizer</w:t>
+      </w:r>
+      <w:r>
+        <w:rPr>
+          <w:rFonts w:ascii="Times New Roman" w:hAnsi="Times New Roman"/>
+        </w:rPr>
+        <w:t>. The graph</w:t>
+      </w:r>
+      <w:r>
+        <w:rPr>
+          <w:rFonts w:ascii="Times New Roman" w:hAnsi="Times New Roman"/>
+        </w:rPr>
+        <w:t>s</w:t>
+      </w:r>
+      <w:r>
+        <w:rPr>
+          <w:rFonts w:ascii="Times New Roman" w:hAnsi="Times New Roman"/>
+        </w:rPr>
+        <w:t xml:space="preserve"> </w:t>
+      </w:r>
+      <w:r>
+        <w:rPr>
+          <w:rFonts w:ascii="Times New Roman" w:hAnsi="Times New Roman"/>
+        </w:rPr>
+        <w:t>are</w:t>
+      </w:r>
+      <w:r>
+        <w:rPr>
+          <w:rFonts w:ascii="Times New Roman" w:hAnsi="Times New Roman"/>
+        </w:rPr>
+        <w:t xml:space="preserve"> in log-scale (base 10)</w:t>
+      </w:r>
+      <w:r>
+        <w:rPr>
+          <w:rFonts w:ascii="Times New Roman" w:hAnsi="Times New Roman"/>
+        </w:rPr>
+        <w:t xml:space="preserve"> of number of seconds vs. container size</w:t>
+      </w:r>
+      <w:r>
+        <w:rPr>
+          <w:rFonts w:ascii="Times New Roman" w:hAnsi="Times New Roman"/>
+        </w:rPr>
+        <w:t>. The number of elements ranged from [10, 50, 100, 500, 1000, 5000, 10000, 50000, 100000</w:t>
+      </w:r>
+      <w:r>
+        <w:rPr>
+          <w:rFonts w:ascii="Times New Roman" w:hAnsi="Times New Roman"/>
+        </w:rPr>
+        <w:t>, 200000</w:t>
+      </w:r>
+      <w:r>
+        <w:rPr>
+          <w:rFonts w:ascii="Times New Roman" w:hAnsi="Times New Roman"/>
+        </w:rPr>
+        <w:t>]. The result</w:t>
+      </w:r>
+      <w:r>
+        <w:rPr>
+          <w:rFonts w:ascii="Times New Roman" w:hAnsi="Times New Roman"/>
+        </w:rPr>
+        <w:t>s</w:t>
+      </w:r>
+      <w:r>
+        <w:rPr>
+          <w:rFonts w:ascii="Times New Roman" w:hAnsi="Times New Roman"/>
+        </w:rPr>
+        <w:t xml:space="preserve"> show that vector actually performs </w:t>
+      </w:r>
+      <w:r>
+        <w:rPr>
+          <w:rFonts w:ascii="Times New Roman" w:hAnsi="Times New Roman"/>
+        </w:rPr>
+        <w:t>consistently the best</w:t>
+      </w:r>
+      <w:r>
+        <w:rPr>
+          <w:rFonts w:ascii="Times New Roman" w:hAnsi="Times New Roman"/>
+        </w:rPr>
+        <w:t xml:space="preserve"> with the optimizer</w:t>
+      </w:r>
+      <w:r>
+        <w:rPr>
+          <w:rFonts w:ascii="Times New Roman" w:hAnsi="Times New Roman"/>
+        </w:rPr>
+        <w:t>.</w:t>
+      </w:r>
+      <w:r>
+        <w:rPr>
+          <w:rFonts w:ascii="Times New Roman" w:hAnsi="Times New Roman"/>
+        </w:rPr>
+        <w:t xml:space="preserve"> Without -O2 flag (first figure), we see that vector performs the worst</w:t>
+      </w:r>
+      <w:r>
+        <w:rPr>
+          <w:rFonts w:ascii="Times New Roman" w:hAnsi="Times New Roman"/>
+        </w:rPr>
+        <w:t xml:space="preserve"> for smaller sizes</w:t>
+      </w:r>
+      <w:r>
+        <w:rPr>
+          <w:rFonts w:ascii="Times New Roman" w:hAnsi="Times New Roman"/>
+        </w:rPr>
+        <w:t xml:space="preserve"> most likely </w:t>
+      </w:r>
+      <w:r>
+        <w:rPr>
+          <w:rFonts w:ascii="Times New Roman" w:hAnsi="Times New Roman"/>
+        </w:rPr>
+        <w:t>because vector resizes more frequently and every resize allocates a new chunk of memory that will lead to cache misses.</w:t>
+      </w:r>
+      <w:r>
+        <w:rPr>
+          <w:rFonts w:ascii="Times New Roman" w:hAnsi="Times New Roman"/>
+        </w:rPr>
+        <w:t xml:space="preserve"> </w:t>
+      </w:r>
+      <w:r>
+        <w:rPr>
+          <w:rFonts w:ascii="Times New Roman" w:hAnsi="Times New Roman"/>
+        </w:rPr>
+        <w:t>Furthermore, inserting into vector causes shifting of the elements that requires copying. However, with the optimizer</w:t>
+      </w:r>
+      <w:r>
+        <w:rPr>
+          <w:rFonts w:ascii="Times New Roman" w:hAnsi="Times New Roman"/>
+        </w:rPr>
+        <w:t xml:space="preserve"> (second figure)</w:t>
+      </w:r>
+      <w:r>
+        <w:rPr>
+          <w:rFonts w:ascii="Times New Roman" w:hAnsi="Times New Roman"/>
+        </w:rPr>
+        <w:t>, it performs the best</w:t>
+      </w:r>
+      <w:r>
+        <w:rPr>
+          <w:rFonts w:ascii="Times New Roman" w:hAnsi="Times New Roman"/>
+        </w:rPr>
+        <w:t xml:space="preserve"> and this probably occurs because vector may be now optimized for smaller sizes to store an array directly on the stack. </w:t>
+      </w:r>
+      <w:r>
+        <w:rPr>
+          <w:rFonts w:ascii="Times New Roman" w:hAnsi="Times New Roman"/>
+        </w:rPr>
+        <w:t>List is relatively cheap in terms of allocating memory and inserting (</w:t>
+      </w:r>
+      <w:proofErr w:type="gramStart"/>
+      <w:r>
+        <w:rPr>
+          <w:rFonts w:ascii="Times New Roman" w:hAnsi="Times New Roman"/>
+        </w:rPr>
+        <w:t>O(</w:t>
+      </w:r>
+      <w:proofErr w:type="gramEnd"/>
+      <w:r>
+        <w:rPr>
+          <w:rFonts w:ascii="Times New Roman" w:hAnsi="Times New Roman"/>
+        </w:rPr>
+        <w:t>1))</w:t>
+      </w:r>
+      <w:r>
+        <w:rPr>
+          <w:rFonts w:ascii="Times New Roman" w:hAnsi="Times New Roman"/>
+        </w:rPr>
+        <w:t xml:space="preserve"> - t</w:t>
+      </w:r>
+      <w:r>
+        <w:rPr>
+          <w:rFonts w:ascii="Times New Roman" w:hAnsi="Times New Roman"/>
+        </w:rPr>
+        <w:t xml:space="preserve">he pointer indirection </w:t>
+      </w:r>
+      <w:r>
+        <w:rPr>
+          <w:rFonts w:ascii="Times New Roman" w:hAnsi="Times New Roman"/>
+        </w:rPr>
+        <w:t xml:space="preserve">in the for-loop </w:t>
+      </w:r>
+      <w:r>
+        <w:rPr>
+          <w:rFonts w:ascii="Times New Roman" w:hAnsi="Times New Roman"/>
+        </w:rPr>
+        <w:t xml:space="preserve">is too few to cause </w:t>
+      </w:r>
+      <w:r>
+        <w:rPr>
+          <w:rFonts w:ascii="Times New Roman" w:hAnsi="Times New Roman"/>
+        </w:rPr>
+        <w:t>much</w:t>
+      </w:r>
+      <w:r>
+        <w:rPr>
+          <w:rFonts w:ascii="Times New Roman" w:hAnsi="Times New Roman"/>
+        </w:rPr>
+        <w:t xml:space="preserve"> overhead in this case</w:t>
+      </w:r>
+      <w:r>
+        <w:rPr>
+          <w:rFonts w:ascii="Times New Roman" w:hAnsi="Times New Roman"/>
+        </w:rPr>
+        <w:t>, which is why it performs close to vector</w:t>
+      </w:r>
+      <w:r>
+        <w:rPr>
+          <w:rFonts w:ascii="Times New Roman" w:hAnsi="Times New Roman"/>
+        </w:rPr>
+        <w:t xml:space="preserve">. Map takes a little more time because </w:t>
+      </w:r>
+      <w:r>
+        <w:rPr>
+          <w:rFonts w:ascii="Times New Roman" w:hAnsi="Times New Roman"/>
+        </w:rPr>
+        <w:t xml:space="preserve">not only does it require the </w:t>
+      </w:r>
+      <w:proofErr w:type="gramStart"/>
+      <w:r>
+        <w:rPr>
+          <w:rFonts w:ascii="Times New Roman" w:hAnsi="Times New Roman"/>
+        </w:rPr>
+        <w:t>O(</w:t>
+      </w:r>
+      <w:proofErr w:type="gramEnd"/>
+      <w:r>
+        <w:rPr>
+          <w:rFonts w:ascii="Times New Roman" w:hAnsi="Times New Roman"/>
+        </w:rPr>
+        <w:t xml:space="preserve">1) allocation, but also </w:t>
+      </w:r>
+      <w:r>
+        <w:rPr>
+          <w:rFonts w:ascii="Times New Roman" w:hAnsi="Times New Roman"/>
+        </w:rPr>
+        <w:t>the log(N) reordering that happens with lots of cache misses</w:t>
+      </w:r>
+      <w:r>
+        <w:rPr>
+          <w:rFonts w:ascii="Times New Roman" w:hAnsi="Times New Roman"/>
+        </w:rPr>
+        <w:t xml:space="preserve"> because each node of the RB tree is scattered throughout the heap. This is also why vector still performs better than map</w:t>
+      </w:r>
+      <w:r>
+        <w:rPr>
+          <w:rFonts w:ascii="Times New Roman" w:hAnsi="Times New Roman"/>
+        </w:rPr>
+        <w:t xml:space="preserve">, </w:t>
+      </w:r>
+      <w:r>
+        <w:rPr>
+          <w:rFonts w:ascii="Times New Roman" w:hAnsi="Times New Roman"/>
+        </w:rPr>
+        <w:t>even though there are for more operations (copying)</w:t>
+      </w:r>
+      <w:r>
+        <w:rPr>
+          <w:rFonts w:ascii="Times New Roman" w:hAnsi="Times New Roman"/>
+        </w:rPr>
+        <w:t xml:space="preserve"> for vector</w:t>
+      </w:r>
+      <w:r>
+        <w:rPr>
+          <w:rFonts w:ascii="Times New Roman" w:hAnsi="Times New Roman"/>
+        </w:rPr>
+        <w:t>. Vector only shifts elements by one in a sequential order. To visualize better, if we assume the cache holds 10 elements of the vector at a time, once we copy an element in position 0 to position 1, by cache locality, we load the 11</w:t>
+      </w:r>
+      <w:r>
+        <w:rPr>
+          <w:rFonts w:ascii="Times New Roman" w:hAnsi="Times New Roman"/>
+          <w:vertAlign w:val="superscript"/>
+        </w:rPr>
+        <w:t>th</w:t>
+      </w:r>
+      <w:r>
+        <w:rPr>
+          <w:rFonts w:ascii="Times New Roman" w:hAnsi="Times New Roman"/>
+        </w:rPr>
+        <w:t xml:space="preserve"> element. This way, we have incredibly high cache hits, which reduces the time. </w:t>
+      </w:r>
+      <w:r>
+        <w:rPr>
+          <w:rFonts w:ascii="Times New Roman" w:hAnsi="Times New Roman"/>
+        </w:rPr>
+        <w:br/>
+      </w:r>
+    </w:p>
+    <w:p>
+      <w:pPr>
+        <w:ind w:firstLine="720"/>
+        <w:rPr>
+          <w:rFonts w:ascii="Times New Roman" w:hAnsi="Times New Roman"/>
+        </w:rPr>
+      </w:pPr>
+      <w:r>
+        <w:rPr>
+          <w:rFonts w:ascii="Times New Roman" w:hAnsi="Times New Roman"/>
+        </w:rPr>
+        <w:t xml:space="preserve">The previous analysis of why vector is far superior holds more generally with N sized containers. </w:t>
+      </w:r>
+      <w:r>
+        <w:rPr>
+          <w:rFonts w:ascii="Times New Roman" w:hAnsi="Times New Roman"/>
+        </w:rPr>
+        <w:t xml:space="preserve">One interesting observation is that map consistently performs </w:t>
+      </w:r>
+      <w:r>
+        <w:rPr>
+          <w:rFonts w:ascii="Times New Roman" w:hAnsi="Times New Roman"/>
+        </w:rPr>
+        <w:t xml:space="preserve">the </w:t>
+      </w:r>
+      <w:r>
+        <w:rPr>
+          <w:rFonts w:ascii="Times New Roman" w:hAnsi="Times New Roman"/>
+        </w:rPr>
+        <w:t>worst with optimizer</w:t>
+      </w:r>
+      <w:r>
+        <w:rPr>
+          <w:rFonts w:ascii="Times New Roman" w:hAnsi="Times New Roman"/>
+        </w:rPr>
+        <w:t xml:space="preserve">. And </w:t>
+      </w:r>
+      <w:r>
+        <w:rPr>
+          <w:rFonts w:ascii="Times New Roman" w:hAnsi="Times New Roman"/>
+        </w:rPr>
+        <w:t>for large</w:t>
+      </w:r>
+      <w:r>
+        <w:rPr>
+          <w:rFonts w:ascii="Times New Roman" w:hAnsi="Times New Roman"/>
+        </w:rPr>
+        <w:t xml:space="preserve"> </w:t>
+      </w:r>
+      <w:r>
+        <w:rPr>
+          <w:rFonts w:ascii="Times New Roman" w:hAnsi="Times New Roman"/>
+        </w:rPr>
+        <w:t>N, it performs as worse as list.</w:t>
+      </w:r>
+      <w:r>
+        <w:rPr>
+          <w:rFonts w:ascii="Times New Roman" w:hAnsi="Times New Roman"/>
+        </w:rPr>
+        <w:t xml:space="preserve"> </w:t>
+      </w:r>
+      <w:r>
+        <w:rPr>
+          <w:rFonts w:ascii="Times New Roman" w:hAnsi="Times New Roman"/>
+        </w:rPr>
+        <w:t xml:space="preserve">Since both list and map have the same poor memory layout (with nodes scattered throughout heap), </w:t>
+      </w:r>
+      <w:r>
+        <w:rPr>
+          <w:rFonts w:ascii="Times New Roman" w:hAnsi="Times New Roman"/>
+        </w:rPr>
+        <w:t xml:space="preserve">they both lose the cache benefit. </w:t>
+      </w:r>
+      <w:r>
+        <w:rPr>
+          <w:rFonts w:ascii="Times New Roman" w:hAnsi="Times New Roman"/>
+        </w:rPr>
+        <w:lastRenderedPageBreak/>
+        <w:t>However, now we must compare their algorithms.</w:t>
+      </w:r>
+      <w:r>
+        <w:rPr>
+          <w:rFonts w:ascii="Times New Roman" w:hAnsi="Times New Roman"/>
+        </w:rPr>
+        <w:t xml:space="preserve"> </w:t>
+      </w:r>
+      <w:r>
+        <w:rPr>
+          <w:rFonts w:ascii="Times New Roman" w:hAnsi="Times New Roman"/>
+        </w:rPr>
+        <w:t>Map</w:t>
+      </w:r>
+      <w:r>
+        <w:rPr>
+          <w:rFonts w:ascii="Times New Roman" w:hAnsi="Times New Roman"/>
+        </w:rPr>
+        <w:t xml:space="preserve"> </w:t>
+      </w:r>
+      <w:r>
+        <w:rPr>
+          <w:rFonts w:ascii="Times New Roman" w:hAnsi="Times New Roman"/>
+        </w:rPr>
+        <w:t>uses a</w:t>
+      </w:r>
+      <w:r>
+        <w:rPr>
+          <w:rFonts w:ascii="Times New Roman" w:hAnsi="Times New Roman"/>
+        </w:rPr>
+        <w:t xml:space="preserve"> log(N) </w:t>
+      </w:r>
+      <w:r>
+        <w:rPr>
+          <w:rFonts w:ascii="Times New Roman" w:hAnsi="Times New Roman"/>
+        </w:rPr>
+        <w:t xml:space="preserve">algorithm to keep its data sorted, and therefore should </w:t>
+      </w:r>
+      <w:r>
+        <w:rPr>
+          <w:rFonts w:ascii="Times New Roman" w:hAnsi="Times New Roman"/>
+        </w:rPr>
+        <w:t>ha</w:t>
+      </w:r>
+      <w:r>
+        <w:rPr>
+          <w:rFonts w:ascii="Times New Roman" w:hAnsi="Times New Roman"/>
+        </w:rPr>
+        <w:t>ve</w:t>
+      </w:r>
+      <w:r>
+        <w:rPr>
+          <w:rFonts w:ascii="Times New Roman" w:hAnsi="Times New Roman"/>
+        </w:rPr>
+        <w:t xml:space="preserve"> better asymptotic performance</w:t>
+      </w:r>
+      <w:r>
+        <w:rPr>
+          <w:rFonts w:ascii="Times New Roman" w:hAnsi="Times New Roman"/>
+        </w:rPr>
+        <w:t xml:space="preserve">. </w:t>
+      </w:r>
+      <w:r>
+        <w:rPr>
+          <w:rFonts w:ascii="Times New Roman" w:hAnsi="Times New Roman"/>
+        </w:rPr>
+        <w:t>Note that w</w:t>
+      </w:r>
+      <w:r>
+        <w:rPr>
+          <w:rFonts w:ascii="Times New Roman" w:hAnsi="Times New Roman"/>
+        </w:rPr>
+        <w:t xml:space="preserve">e clearly see for N &lt; 100k, </w:t>
+      </w:r>
+      <w:r>
+        <w:rPr>
+          <w:rFonts w:ascii="Times New Roman" w:hAnsi="Times New Roman"/>
+        </w:rPr>
+        <w:t>map</w:t>
+      </w:r>
+      <w:r>
+        <w:rPr>
+          <w:rFonts w:ascii="Times New Roman" w:hAnsi="Times New Roman"/>
+        </w:rPr>
+        <w:t xml:space="preserve"> performs worse than list.</w:t>
+      </w:r>
+      <w:r>
+        <w:rPr>
+          <w:rFonts w:ascii="Times New Roman" w:hAnsi="Times New Roman"/>
+        </w:rPr>
+        <w:t xml:space="preserve"> S</w:t>
+      </w:r>
+      <w:r>
+        <w:rPr>
+          <w:rFonts w:ascii="Times New Roman" w:hAnsi="Times New Roman"/>
+        </w:rPr>
+        <w:t xml:space="preserve">tarting from 100k, map begins to perform much better. Although the </w:t>
+      </w:r>
+      <w:r>
+        <w:rPr>
+          <w:rFonts w:ascii="Times New Roman" w:hAnsi="Times New Roman"/>
+        </w:rPr>
+        <w:t>log scale does not clearly show it, for N = 200k, list took about 1260s whereas map took 955s, which is about 25% improvement. At N = 100k, list took about 175s whereas map took 163s, which is only about 7% improvement</w:t>
+      </w:r>
+      <w:r>
+        <w:rPr>
+          <w:rFonts w:ascii="Times New Roman" w:hAnsi="Times New Roman"/>
+        </w:rPr>
+        <w:t>. This suggests that with N &gt; 200k, the time difference will explode even more.</w:t>
+      </w:r>
+      <w:r>
+        <w:rPr>
+          <w:rFonts w:ascii="Times New Roman" w:hAnsi="Times New Roman"/>
+        </w:rPr>
+        <w:t xml:space="preserve"> I</w:t>
+      </w:r>
+      <w:r>
+        <w:rPr>
+          <w:rFonts w:ascii="Times New Roman" w:hAnsi="Times New Roman"/>
+        </w:rPr>
+        <w:t>t may be the case that for lower sizes</w:t>
+      </w:r>
+      <w:r>
+        <w:rPr>
+          <w:rFonts w:ascii="Times New Roman" w:hAnsi="Times New Roman"/>
+        </w:rPr>
+        <w:t xml:space="preserve"> (N &lt; 100k)</w:t>
+      </w:r>
+      <w:r>
+        <w:rPr>
+          <w:rFonts w:ascii="Times New Roman" w:hAnsi="Times New Roman"/>
+        </w:rPr>
+        <w:t xml:space="preserve">, restructuring the </w:t>
+      </w:r>
+      <w:r>
+        <w:rPr>
+          <w:rFonts w:ascii="Times New Roman" w:hAnsi="Times New Roman"/>
+        </w:rPr>
+        <w:t>map takes far more indirections (constant term of log(N) is actually high)</w:t>
+      </w:r>
+      <w:r>
+        <w:rPr>
+          <w:rFonts w:ascii="Times New Roman" w:hAnsi="Times New Roman"/>
+        </w:rPr>
+        <w:t xml:space="preserve"> </w:t>
+      </w:r>
+      <w:r>
+        <w:rPr>
+          <w:rFonts w:ascii="Times New Roman" w:hAnsi="Times New Roman"/>
+        </w:rPr>
+        <w:t xml:space="preserve">than the O(N) look-up for list (smaller constant term). The turning point seems to be around 100k where list for-loop has more pointer indirections than map during reordering. </w:t>
+      </w:r>
+      <w:r>
+        <w:rPr>
+          <w:rFonts w:ascii="Times New Roman" w:hAnsi="Times New Roman"/>
+        </w:rPr>
+        <w:br/>
+      </w:r>
+    </w:p>
+    <w:p>
+      <w:pPr>
+        <w:jc w:val="center"/>
+        <w:rPr>
+          <w:rFonts w:ascii="Times New Roman" w:hAnsi="Times New Roman"/>
+        </w:rPr>
+      </w:pPr>
+      <w:r>
+        <w:rPr>
+          <w:rFonts w:ascii="Times New Roman" w:hAnsi="Times New Roman"/>
+          <w:noProof/>
+        </w:rPr>
+        <w:drawing>
+          <wp:inline distT="0" distB="0" distL="0" distR="0" wp14:anchorId="33EF76C7" wp14:editId="7D9461A0">
+            <wp:extent cx="4490720" cy="3448405"/>
+            <wp:effectExtent l="0" t="0" r="5080" b="6350"/>
+            <wp:docPr id="8" name="Picture 8"/>
+            <wp:cNvGraphicFramePr>
+              <a:graphicFrameLocks xmlns:a="http://schemas.openxmlformats.org/drawingml/2006/main" noChangeAspect="1"/>
+            </wp:cNvGraphicFramePr>
+            <a:graphic xmlns:a="http://schemas.openxmlformats.org/drawingml/2006/main">
+              <a:graphicData uri="http://schemas.openxmlformats.org/drawingml/2006/picture">
+                <pic:pic xmlns:pic="http://schemas.openxmlformats.org/drawingml/2006/picture">
+                  <pic:nvPicPr>
+                    <pic:cNvPr id="8" name="vlm-benchmark-large-struct.png"/>
+                    <pic:cNvPicPr/>
+                  </pic:nvPicPr>
+                  <pic:blipFill>
+                    <a:blip r:embed="rId6">
+                      <a:extLst>
+                        <a:ext uri="{28A0092B-C50C-407E-A947-70E740481C1C}">
+                          <a14:useLocalDpi xmlns:a14="http://schemas.microsoft.com/office/drawing/2010/main" val="0"/>
+                        </a:ext>
+                      </a:extLst>
+                    </a:blip>
+                    <a:stretch>
+                      <a:fillRect/>
+                    </a:stretch>
+                  </pic:blipFill>
+                  <pic:spPr>
+                    <a:xfrm>
+                      <a:off x="0" y="0"/>
+                      <a:ext cx="4493874" cy="3450827"/>
+                    </a:xfrm>
+                    <a:prstGeom prst="rect">
+                      <a:avLst/>
+                    </a:prstGeom>
+                  </pic:spPr>
+                </pic:pic>
+              </a:graphicData>
+            </a:graphic>
+          </wp:inline>
+        </w:drawing>
+      </w:r>
+    </w:p>
+    <w:p>
+      <w:pPr>
+        <w:jc w:val="center"/>
+        <w:rPr>
+          <w:rFonts w:ascii="Times New Roman" w:hAnsi="Times New Roman"/>
+        </w:rPr>
+      </w:pPr>
+      <w:r>
+        <w:rPr>
+          <w:rFonts w:ascii="Times New Roman" w:hAnsi="Times New Roman"/>
+          <w:noProof/>
+        </w:rPr>
+        <w:lastRenderedPageBreak/>
+        <w:drawing>
+          <wp:inline distT="0" distB="0" distL="0" distR="0" wp14:anchorId="1F4AC762" wp14:editId="47EAD727">
+            <wp:extent cx="5943600" cy="4177030"/>
+            <wp:effectExtent l="0" t="0" r="0" b="1270"/>
+            <wp:docPr id="1" name="Picture 1"/>
+            <wp:cNvGraphicFramePr>
+              <a:graphicFrameLocks xmlns:a="http://schemas.openxmlformats.org/drawingml/2006/main" noChangeAspect="1"/>
+            </wp:cNvGraphicFramePr>
+            <a:graphic xmlns:a="http://schemas.openxmlformats.org/drawingml/2006/main">
+              <a:graphicData uri="http://schemas.openxmlformats.org/drawingml/2006/picture">
+                <pic:pic xmlns:pic="http://schemas.openxmlformats.org/drawingml/2006/picture">
+                  <pic:nvPicPr>
+                    <pic:cNvPr id="1" name="vlm-benchmark-large-struct-o2.png"/>
+                    <pic:cNvPicPr/>
+                  </pic:nvPicPr>
+                  <pic:blipFill>
+                    <a:blip r:embed="rId7">
+                      <a:extLst>
+                        <a:ext uri="{28A0092B-C50C-407E-A947-70E740481C1C}">
+                          <a14:useLocalDpi xmlns:a14="http://schemas.microsoft.com/office/drawing/2010/main" val="0"/>
+                        </a:ext>
+                      </a:extLst>
+                    </a:blip>
+                    <a:stretch>
+                      <a:fillRect/>
+                    </a:stretch>
+                  </pic:blipFill>
+                  <pic:spPr>
+                    <a:xfrm>
+                      <a:off x="0" y="0"/>
+                      <a:ext cx="5943600" cy="4177030"/>
+                    </a:xfrm>
+                    <a:prstGeom prst="rect">
+                      <a:avLst/>
+                    </a:prstGeom>
+                  </pic:spPr>
+                </pic:pic>
+              </a:graphicData>
+            </a:graphic>
+          </wp:inline>
+        </w:drawing>
+      </w:r>
+    </w:p>
+    <w:p>
+      <w:pPr>
         <w:jc w:val="center"/>
         <w:rPr>
           <w:rFonts w:ascii="Times New Roman" w:hAnsi="Times New Roman"/>
@@ -246,7 +930,8 @@
     <w:p>
       <w:pPr>
         <w:rPr>
-          <w:rFonts w:ascii="Times New Roman" w:hAnsi="Times New Roman"/>
+          <w:rFonts w:ascii="Calibri" w:eastAsia="Times New Roman" w:hAnsi="Calibri" w:cs="Calibri"/>
+          <w:color w:val="000000"/>
         </w:rPr>
       </w:pPr>
       <w:r>
@@ -254,16 +939,170 @@
           <w:rFonts w:ascii="Times New Roman" w:hAnsi="Times New Roman"/>
         </w:rPr>
         <w:tab/>
-        <w:t xml:space="preserve">The above shows the same benchmark but with a large struct. We created a struct to contain an array of 1000 integers </w:t>
-      </w:r>
-      <w:r>
-        <w:rPr>
-          <w:rFonts w:ascii="Times New Roman" w:hAnsi="Times New Roman"/>
-        </w:rPr>
-        <w:t>and also contains an integer representing the randomly generated integer. This exercise essentially mimics the structure of list in vector by separating out the actual randomly generated integers in each element by 4000 bytes. Now we lose the cache benefits for the vector and it just performs incredibly bad. This is kind of embarrassing.</w:t>
-      </w:r>
-      <w:bookmarkStart w:id="0" w:name="_GoBack"/>
-      <w:bookmarkEnd w:id="0"/>
+        <w:t>The above shows the same benchmark but with a large struct</w:t>
+      </w:r>
+      <w:r>
+        <w:rPr>
+          <w:rFonts w:ascii="Times New Roman" w:hAnsi="Times New Roman"/>
+        </w:rPr>
+        <w:t xml:space="preserve"> without and with optimizer</w:t>
+      </w:r>
+      <w:r>
+        <w:rPr>
+          <w:rFonts w:ascii="Times New Roman" w:hAnsi="Times New Roman"/>
+        </w:rPr>
+        <w:t>.</w:t>
+      </w:r>
+      <w:r>
+        <w:rPr>
+          <w:rFonts w:ascii="Times New Roman" w:hAnsi="Times New Roman"/>
+        </w:rPr>
+        <w:t xml:space="preserve"> </w:t>
+      </w:r>
+      <w:r>
+        <w:rPr>
+          <w:rFonts w:ascii="Times New Roman" w:hAnsi="Times New Roman"/>
+        </w:rPr>
+        <w:t xml:space="preserve">I could not benchmark beyond </w:t>
+      </w:r>
+      <w:r>
+        <w:rPr>
+          <w:rFonts w:ascii="Times New Roman" w:hAnsi="Times New Roman"/>
+        </w:rPr>
+        <w:t>100</w:t>
+      </w:r>
+      <w:proofErr w:type="gramStart"/>
+      <w:r>
+        <w:rPr>
+          <w:rFonts w:ascii="Times New Roman" w:hAnsi="Times New Roman"/>
+        </w:rPr>
+        <w:t xml:space="preserve">k </w:t>
+      </w:r>
+      <w:r>
+        <w:rPr>
+          <w:rFonts w:ascii="Times New Roman" w:hAnsi="Times New Roman"/>
+        </w:rPr>
+        <w:t xml:space="preserve"> because</w:t>
+      </w:r>
+      <w:proofErr w:type="gramEnd"/>
+      <w:r>
+        <w:rPr>
+          <w:rFonts w:ascii="Times New Roman" w:hAnsi="Times New Roman"/>
+        </w:rPr>
+        <w:t xml:space="preserve"> it just took way too long (ran for </w:t>
+      </w:r>
+      <w:r>
+        <w:rPr>
+          <w:rFonts w:ascii="Times New Roman" w:hAnsi="Times New Roman"/>
+        </w:rPr>
+        <w:t>a day</w:t>
+      </w:r>
+      <w:r>
+        <w:rPr>
+          <w:rFonts w:ascii="Times New Roman" w:hAnsi="Times New Roman"/>
+        </w:rPr>
+        <w:t xml:space="preserve"> with 100k). </w:t>
+      </w:r>
+      <w:r>
+        <w:rPr>
+          <w:rFonts w:ascii="Times New Roman" w:hAnsi="Times New Roman"/>
+        </w:rPr>
+        <w:t xml:space="preserve">We created a struct to contain an array of 1000 integers </w:t>
+      </w:r>
+      <w:r>
+        <w:rPr>
+          <w:rFonts w:ascii="Times New Roman" w:hAnsi="Times New Roman"/>
+        </w:rPr>
+        <w:t xml:space="preserve">and also contain an integer representing the randomly generated </w:t>
+      </w:r>
+      <w:r>
+        <w:rPr>
+          <w:rFonts w:ascii="Times New Roman" w:hAnsi="Times New Roman"/>
+        </w:rPr>
+        <w:t>number</w:t>
+      </w:r>
+      <w:r>
+        <w:rPr>
+          <w:rFonts w:ascii="Times New Roman" w:hAnsi="Times New Roman"/>
+        </w:rPr>
+        <w:t xml:space="preserve">. This exercise essentially mimics the structure of list in vector by separating out the actual randomly generated integers in each element by 4000 bytes. Now we lose the cache benefits for the vector </w:t>
+      </w:r>
+      <w:r>
+        <w:rPr>
+          <w:rFonts w:ascii="Times New Roman" w:hAnsi="Times New Roman"/>
+        </w:rPr>
+        <w:t xml:space="preserve">because each element is probably too big to fit into the cache, so we cannot load the next elements into the cache. </w:t>
+      </w:r>
+      <w:r>
+        <w:rPr>
+          <w:rFonts w:ascii="Times New Roman" w:hAnsi="Times New Roman"/>
+        </w:rPr>
+        <w:t xml:space="preserve">To get a feel for how terrible vector performs, with N = 100k (x = 9), vector finished in </w:t>
+      </w:r>
+      <w:r>
+        <w:rPr>
+          <w:rFonts w:ascii="Times New Roman" w:hAnsi="Times New Roman"/>
+        </w:rPr>
+        <w:t>26884.</w:t>
+      </w:r>
+      <w:r>
+        <w:rPr>
+          <w:rFonts w:ascii="Times New Roman" w:hAnsi="Times New Roman"/>
+        </w:rPr>
+        <w:t xml:space="preserve">1s whereas map finished in </w:t>
+      </w:r>
+      <w:r>
+        <w:rPr>
+          <w:rFonts w:ascii="Times New Roman" w:eastAsia="Times New Roman" w:hAnsi="Times New Roman" w:cs="Times New Roman"/>
+          <w:color w:val="000000"/>
+        </w:rPr>
+        <w:t>588.269</w:t>
+      </w:r>
+      <w:r>
+        <w:rPr>
+          <w:rFonts w:ascii="Times New Roman" w:eastAsia="Times New Roman" w:hAnsi="Times New Roman" w:cs="Times New Roman"/>
+          <w:color w:val="000000"/>
+        </w:rPr>
+        <w:t>s, which is about 98% improvement for map.</w:t>
+      </w:r>
+      <w:r>
+        <w:rPr>
+          <w:rFonts w:ascii="Times New Roman" w:hAnsi="Times New Roman"/>
+        </w:rPr>
+        <w:br/>
+      </w:r>
+    </w:p>
+    <w:p>
+      <w:pPr>
+        <w:ind w:firstLine="720"/>
+        <w:rPr>
+          <w:rFonts w:ascii="Times New Roman" w:hAnsi="Times New Roman"/>
+        </w:rPr>
+      </w:pPr>
+      <w:r>
+        <w:rPr>
+          <w:rFonts w:ascii="Times New Roman" w:hAnsi="Times New Roman"/>
+        </w:rPr>
+        <w:t>It is difficult to feel the gap between the list and map</w:t>
+      </w:r>
+      <w:r>
+        <w:rPr>
+          <w:rFonts w:ascii="Times New Roman" w:hAnsi="Times New Roman"/>
+        </w:rPr>
+        <w:t xml:space="preserve"> performance</w:t>
+      </w:r>
+      <w:r>
+        <w:rPr>
+          <w:rFonts w:ascii="Times New Roman" w:hAnsi="Times New Roman"/>
+        </w:rPr>
+        <w:t xml:space="preserve">, but at about N=50k, there is already about 40% improvement with list finishing in 155s and map finishing in 93s, which is huge. One question I was wondering was why this turning point occurs at a lower N than in the original benchmark. I think the difference </w:t>
+      </w:r>
+      <w:r>
+        <w:rPr>
+          <w:rFonts w:ascii="Times New Roman" w:hAnsi="Times New Roman"/>
+        </w:rPr>
+        <w:t>occurs because of where the data lives. Specifically, I have high suspicion that the RB tree nodes do not contain the data directly but rather keep a pointer to another heap-allocated data. Hence, when the node structures change due to reordering, we are accessing smaller data structures. Of course, these RB tree nodes are comparable in size to list nodes, which do contain the data directly, when the data is simply an int. But list nodes are much larger when data is a large struct. As a consequence, there may also be slightly better caching for map since we may be able to store a couple of RB tree nodes, but probably cannot store even a single list node with large struct data.</w:t>
+      </w:r>
     </w:p>
     <w:sectPr>
       <w:pgSz w:w="12240" w:h="15840"/>

</xml_diff>